<commit_message>
Create a general database
Read energy price from general database
</commit_message>
<xml_diff>
--- a/boiler/Recover Exhaust Gas Heat.docx
+++ b/boiler/Recover Exhaust Gas Heat.docx
@@ -3184,172 +3184,29 @@
         <w:t>order to determine the best product for the recommended application.</w:t>
       </w:r>
       <w:bookmarkEnd w:id="1"/>
-    </w:p>
-    <w:p>
-      <w:pPr>
-        <w:pStyle w:val="BodyText2"/>
-        <w:rPr>
-          <w:color w:val="auto"/>
-          <w:spacing w:val="-3"/>
-        </w:rPr>
-      </w:pPr>
-    </w:p>
-    <w:p>
-      <w:pPr>
-        <w:pStyle w:val="BodyText2"/>
-        <w:numPr>
-          <w:ilvl w:val="0"/>
-          <w:numId w:val="3"/>
-        </w:numPr>
-        <w:rPr>
-          <w:color w:val="auto"/>
-          <w:spacing w:val="-3"/>
-        </w:rPr>
-      </w:pPr>
-      <w:r>
-        <w:rPr>
-          <w:color w:val="auto"/>
-          <w:spacing w:val="-3"/>
-        </w:rPr>
-        <w:t>A Guide to Heat Exchangers for Industrial Heat Recovery- New York State Energy Research and Development Authority cites the payback period for heat recovery</w:t>
-      </w:r>
-      <w:r>
-        <w:rPr>
-          <w:color w:val="auto"/>
-          <w:spacing w:val="-3"/>
-        </w:rPr>
-        <w:t xml:space="preserve"> </w:t>
-      </w:r>
-      <w:r>
-        <w:rPr>
-          <w:color w:val="auto"/>
-          <w:spacing w:val="-3"/>
-        </w:rPr>
-        <w:t>-</w:t>
-      </w:r>
-      <w:r>
-        <w:rPr>
-          <w:color w:val="auto"/>
-          <w:spacing w:val="-3"/>
-        </w:rPr>
-        <w:t xml:space="preserve"> </w:t>
-      </w:r>
-      <w:r>
-        <w:rPr>
-          <w:color w:val="auto"/>
-          <w:spacing w:val="-3"/>
-        </w:rPr>
-        <w:t>specifically, economizers and waste heat from boilers- between 2 and 3 years.</w:t>
-      </w:r>
-    </w:p>
-    <w:p>
-      <w:pPr>
-        <w:pStyle w:val="BodyText2"/>
-        <w:numPr>
-          <w:ilvl w:val="0"/>
-          <w:numId w:val="3"/>
-        </w:numPr>
-        <w:rPr>
-          <w:color w:val="auto"/>
-          <w:spacing w:val="-3"/>
-        </w:rPr>
-      </w:pPr>
-      <w:r>
-        <w:rPr>
-          <w:color w:val="auto"/>
-          <w:spacing w:val="-3"/>
-        </w:rPr>
-        <w:t>Boiler Economizer Systems - Presented by: Hayward Burton, H.V. Burton Co. cites the</w:t>
-      </w:r>
-      <w:r>
-        <w:rPr>
-          <w:color w:val="auto"/>
-          <w:spacing w:val="-3"/>
-        </w:rPr>
-        <w:t xml:space="preserve"> </w:t>
-      </w:r>
-      <w:r>
-        <w:rPr>
-          <w:color w:val="auto"/>
-          <w:spacing w:val="-3"/>
-        </w:rPr>
-        <w:t>average payback period for economizers and other heat recovery as 3 years</w:t>
-      </w:r>
-      <w:r>
-        <w:rPr>
-          <w:color w:val="auto"/>
-          <w:spacing w:val="-3"/>
-        </w:rPr>
-        <w:t>.</w:t>
-      </w:r>
-    </w:p>
-    <w:p>
-      <w:pPr>
-        <w:pStyle w:val="BodyText2"/>
-        <w:numPr>
-          <w:ilvl w:val="0"/>
-          <w:numId w:val="3"/>
-        </w:numPr>
-        <w:rPr>
-          <w:color w:val="auto"/>
-          <w:spacing w:val="-3"/>
-        </w:rPr>
-      </w:pPr>
-      <w:r>
-        <w:rPr>
-          <w:color w:val="auto"/>
-          <w:spacing w:val="-3"/>
-        </w:rPr>
-        <w:t>Willems, Daniel. “Advanced System Controls and Energy Savings for Industrial</w:t>
-      </w:r>
-      <w:r>
-        <w:rPr>
-          <w:color w:val="auto"/>
-          <w:spacing w:val="-3"/>
-        </w:rPr>
-        <w:t xml:space="preserve"> </w:t>
-      </w:r>
-      <w:r>
-        <w:rPr>
-          <w:color w:val="auto"/>
-          <w:spacing w:val="-3"/>
-        </w:rPr>
-        <w:t>Boilers.” ASME 2006 Citrus Engineering Conference, 2006,</w:t>
-      </w:r>
-      <w:r>
-        <w:rPr>
-          <w:color w:val="auto"/>
-          <w:spacing w:val="-3"/>
-        </w:rPr>
-        <w:t xml:space="preserve"> </w:t>
-      </w:r>
-      <w:r>
-        <w:rPr>
-          <w:color w:val="auto"/>
-          <w:spacing w:val="-3"/>
-        </w:rPr>
-        <w:t>https://doi.org/10.1115/cec2006-5202. Cites the payback period as 2 years for heat</w:t>
-      </w:r>
-      <w:r>
-        <w:rPr>
-          <w:color w:val="auto"/>
-          <w:spacing w:val="-3"/>
-        </w:rPr>
-        <w:t xml:space="preserve"> </w:t>
-      </w:r>
-      <w:r>
-        <w:rPr>
-          <w:color w:val="auto"/>
-          <w:spacing w:val="-3"/>
-        </w:rPr>
-        <w:t>recovery projects</w:t>
-      </w:r>
-      <w:r>
-        <w:rPr>
-          <w:color w:val="auto"/>
-          <w:spacing w:val="-3"/>
-        </w:rPr>
-        <w:t>.</w:t>
+      <w:r>
+        <w:rPr>
+          <w:rStyle w:val="EndnoteReference"/>
+          <w:color w:val="FFFFFF" w:themeColor="background1"/>
+          <w:spacing w:val="-3"/>
+        </w:rPr>
+        <w:endnoteReference w:id="1"/>
+      </w:r>
+      <w:r>
+        <w:rPr>
+          <w:rStyle w:val="EndnoteReference"/>
+          <w:color w:val="FFFFFF" w:themeColor="background1"/>
+          <w:spacing w:val="-3"/>
+        </w:rPr>
+        <w:endnoteReference w:id="2"/>
+      </w:r>
+      <w:r>
+        <w:rPr>
+          <w:rStyle w:val="EndnoteReference"/>
+          <w:color w:val="FFFFFF" w:themeColor="background1"/>
+          <w:spacing w:val="-3"/>
+        </w:rPr>
+        <w:endnoteReference w:id="3"/>
       </w:r>
     </w:p>
     <w:sectPr>
@@ -3375,6 +3232,84 @@
     <w:p>
       <w:r>
         <w:continuationSeparator/>
+      </w:r>
+    </w:p>
+  </w:endnote>
+  <w:endnote w:id="1">
+    <w:p>
+      <w:pPr>
+        <w:pStyle w:val="EndnoteText"/>
+      </w:pPr>
+      <w:r>
+        <w:rPr>
+          <w:rStyle w:val="EndnoteReference"/>
+        </w:rPr>
+        <w:endnoteRef/>
+      </w:r>
+      <w:r>
+        <w:t xml:space="preserve"> </w:t>
+      </w:r>
+      <w:r>
+        <w:t>A Guide to Heat Exchangers for Industrial Heat Recovery- New York State Energy Research and Development Authority cites the payback period for heat recovery - specifically, economizers and waste heat from boilers- between 2 and 3 years.</w:t>
+      </w:r>
+    </w:p>
+    <w:p>
+      <w:pPr>
+        <w:pStyle w:val="EndnoteText"/>
+      </w:pPr>
+    </w:p>
+  </w:endnote>
+  <w:endnote w:id="2">
+    <w:p>
+      <w:pPr>
+        <w:pStyle w:val="EndnoteText"/>
+      </w:pPr>
+      <w:r>
+        <w:rPr>
+          <w:rStyle w:val="EndnoteReference"/>
+        </w:rPr>
+        <w:endnoteRef/>
+      </w:r>
+      <w:r>
+        <w:t xml:space="preserve"> </w:t>
+      </w:r>
+      <w:r>
+        <w:t>Boiler Economizer Systems - Presented by: Hayward Burton, H.V. Burton Co. cites the average payback period for economizers and other heat recovery as 3 years.</w:t>
+      </w:r>
+    </w:p>
+    <w:p>
+      <w:pPr>
+        <w:pStyle w:val="EndnoteText"/>
+      </w:pPr>
+    </w:p>
+  </w:endnote>
+  <w:endnote w:id="3">
+    <w:p>
+      <w:pPr>
+        <w:pStyle w:val="EndnoteText"/>
+      </w:pPr>
+      <w:r>
+        <w:rPr>
+          <w:rStyle w:val="EndnoteReference"/>
+        </w:rPr>
+        <w:endnoteRef/>
+      </w:r>
+      <w:r>
+        <w:t xml:space="preserve"> </w:t>
+      </w:r>
+      <w:r>
+        <w:t xml:space="preserve">Willems, Daniel. “Advanced System Controls and Energy Savings for Industrial Boilers.” ASME 2006 Citrus Engineering Conference, 2006, </w:t>
+      </w:r>
+      <w:hyperlink r:id="rId1" w:history="1">
+        <w:r>
+          <w:rPr>
+            <w:rStyle w:val="Hyperlink"/>
+          </w:rPr>
+          <w:t>https://doi.org/10.1115/cec2006-5202</w:t>
+        </w:r>
+      </w:hyperlink>
+      <w:r>
+        <w:t>. Cites the payback period as 2 years for heat recovery projects.</w:t>
       </w:r>
     </w:p>
   </w:endnote>
@@ -4567,6 +4502,66 @@
       <w:color w:val="808080"/>
     </w:rPr>
   </w:style>
+  <w:style w:type="paragraph" w:styleId="EndnoteText">
+    <w:name w:val="endnote text"/>
+    <w:basedOn w:val="Normal"/>
+    <w:link w:val="EndnoteTextChar"/>
+    <w:uiPriority w:val="99"/>
+    <w:semiHidden/>
+    <w:unhideWhenUsed/>
+    <w:rsid w:val="003A3129"/>
+    <w:rPr>
+      <w:sz w:val="20"/>
+      <w:szCs w:val="20"/>
+    </w:rPr>
+  </w:style>
+  <w:style w:type="character" w:customStyle="1" w:styleId="EndnoteTextChar">
+    <w:name w:val="Endnote Text Char"/>
+    <w:basedOn w:val="DefaultParagraphFont"/>
+    <w:link w:val="EndnoteText"/>
+    <w:uiPriority w:val="99"/>
+    <w:semiHidden/>
+    <w:rsid w:val="003A3129"/>
+    <w:rPr>
+      <w:rFonts w:ascii="Times New Roman" w:eastAsia="SimSun" w:hAnsi="Times New Roman" w:cs="Times New Roman"/>
+      <w:sz w:val="20"/>
+      <w:szCs w:val="20"/>
+    </w:rPr>
+  </w:style>
+  <w:style w:type="character" w:styleId="EndnoteReference">
+    <w:name w:val="endnote reference"/>
+    <w:basedOn w:val="DefaultParagraphFont"/>
+    <w:uiPriority w:val="99"/>
+    <w:semiHidden/>
+    <w:unhideWhenUsed/>
+    <w:rsid w:val="003A3129"/>
+    <w:rPr>
+      <w:vertAlign w:val="superscript"/>
+    </w:rPr>
+  </w:style>
+  <w:style w:type="character" w:styleId="Hyperlink">
+    <w:name w:val="Hyperlink"/>
+    <w:basedOn w:val="DefaultParagraphFont"/>
+    <w:uiPriority w:val="99"/>
+    <w:unhideWhenUsed/>
+    <w:rsid w:val="003A3129"/>
+    <w:rPr>
+      <w:color w:val="0000FF" w:themeColor="hyperlink"/>
+      <w:u w:val="single"/>
+    </w:rPr>
+  </w:style>
+  <w:style w:type="character" w:styleId="UnresolvedMention">
+    <w:name w:val="Unresolved Mention"/>
+    <w:basedOn w:val="DefaultParagraphFont"/>
+    <w:uiPriority w:val="99"/>
+    <w:semiHidden/>
+    <w:unhideWhenUsed/>
+    <w:rsid w:val="003A3129"/>
+    <w:rPr>
+      <w:color w:val="605E5C"/>
+      <w:shd w:val="clear" w:color="auto" w:fill="E1DFDD"/>
+    </w:rPr>
+  </w:style>
 </w:styles>
 </file>
 

</xml_diff>